<commit_message>
added that GameTime is part of the model in our architecture
</commit_message>
<xml_diff>
--- a/Design/ClassWriteups/GameTime.docx
+++ b/Design/ClassWriteups/GameTime.docx
@@ -135,28 +135,34 @@
         <w:t xml:space="preserve">The GameTime class is </w:t>
       </w:r>
       <w:r>
-        <w:t xml:space="preserve">a class </w:t>
-      </w:r>
-      <w:r>
-        <w:t xml:space="preserve">that simply keeps track of </w:t>
-      </w:r>
-      <w:r>
-        <w:t>all aspects of</w:t>
-      </w:r>
-      <w:r>
-        <w:t xml:space="preserve"> time for a game. GameTime controls how long a robot takes to complete a turn, as well as how long a human player has to complete a turn. GameTime is able to change the think time for a robot, pause the timer, reset the timer, </w:t>
-      </w:r>
-      <w:r>
-        <w:t>pause the game, and keep track of the overall time for the game</w:t>
-      </w:r>
-      <w:r>
-        <w:t xml:space="preserve">. </w:t>
-      </w:r>
-      <w:r>
-        <w:t xml:space="preserve">It can also reset the game timer at the start of a new game. </w:t>
+        <w:t>a</w:t>
+      </w:r>
+      <w:r>
+        <w:t xml:space="preserve"> part of the Model in our architecture and is a</w:t>
       </w:r>
       <w:bookmarkStart w:id="0" w:name="_GoBack"/>
       <w:bookmarkEnd w:id="0"/>
+      <w:r>
+        <w:t xml:space="preserve"> class </w:t>
+      </w:r>
+      <w:r>
+        <w:t xml:space="preserve">that simply keeps track of </w:t>
+      </w:r>
+      <w:r>
+        <w:t>all aspects of</w:t>
+      </w:r>
+      <w:r>
+        <w:t xml:space="preserve"> time for a game. GameTime controls how long a robot takes to complete a turn, as well as how long a human player has to complete a turn. GameTime is able to change the think time for a robot, pause the timer, reset the timer, </w:t>
+      </w:r>
+      <w:r>
+        <w:t>pause the game, and keep track of the overall time for the game</w:t>
+      </w:r>
+      <w:r>
+        <w:t xml:space="preserve">. </w:t>
+      </w:r>
+      <w:r>
+        <w:t xml:space="preserve">It can also reset the game timer at the start of a new game. </w:t>
+      </w:r>
     </w:p>
     <w:p>
       <w:pPr>
@@ -2256,7 +2262,7 @@
 </file>
 
 <file path=customXml/itemProps1.xml><?xml version="1.0" encoding="utf-8"?>
-<ds:datastoreItem xmlns:ds="http://schemas.openxmlformats.org/officeDocument/2006/customXml" ds:itemID="{ED4D84C1-8FA4-41EB-8FFE-593D64C1F32C}">
+<ds:datastoreItem xmlns:ds="http://schemas.openxmlformats.org/officeDocument/2006/customXml" ds:itemID="{18748677-FD89-47D7-9F0E-701857039233}">
   <ds:schemaRefs>
     <ds:schemaRef ds:uri="http://schemas.openxmlformats.org/officeDocument/2006/bibliography"/>
   </ds:schemaRefs>

</xml_diff>